<commit_message>
working on social shrimp
</commit_message>
<xml_diff>
--- a/Analysis/social_shrimp/Writing_notes.docx
+++ b/Analysis/social_shrimp/Writing_notes.docx
@@ -2663,19 +2663,7 @@
         <w:rPr>
           <w:rFonts w:ascii="Times New Roman" w:hAnsi="Times New Roman" w:cs="Times New Roman"/>
         </w:rPr>
-        <w:t>{</w:t>
-      </w:r>
-      <w:r>
-        <w:rPr>
-          <w:rFonts w:ascii="Times New Roman" w:hAnsi="Times New Roman" w:cs="Times New Roman"/>
-        </w:rPr>
-        <w:t>*</w:t>
-      </w:r>
-      <w:r>
-        <w:rPr>
-          <w:rFonts w:ascii="Times New Roman" w:hAnsi="Times New Roman" w:cs="Times New Roman"/>
-        </w:rPr>
-        <w:t>Cowie:2015hs}</w:t>
+        <w:t>{*Cowie:2015hs}</w:t>
       </w:r>
       <w:r>
         <w:rPr>
@@ -2755,19 +2743,7 @@
         <w:rPr>
           <w:rFonts w:ascii="Times New Roman" w:hAnsi="Times New Roman" w:cs="Times New Roman"/>
         </w:rPr>
-        <w:t>{</w:t>
-      </w:r>
-      <w:r>
-        <w:rPr>
-          <w:rFonts w:ascii="Times New Roman" w:hAnsi="Times New Roman" w:cs="Times New Roman"/>
-        </w:rPr>
-        <w:t>*</w:t>
-      </w:r>
-      <w:r>
-        <w:rPr>
-          <w:rFonts w:ascii="Times New Roman" w:hAnsi="Times New Roman" w:cs="Times New Roman"/>
-        </w:rPr>
-        <w:t>Cote:2012da}</w:t>
+        <w:t>{*Cote:2012da}</w:t>
       </w:r>
       <w:r>
         <w:rPr>
@@ -2877,19 +2853,7 @@
         <w:rPr>
           <w:rFonts w:ascii="Times New Roman" w:hAnsi="Times New Roman" w:cs="Times New Roman"/>
         </w:rPr>
-        <w:t>{</w:t>
-      </w:r>
-      <w:r>
-        <w:rPr>
-          <w:rFonts w:ascii="Times New Roman" w:hAnsi="Times New Roman" w:cs="Times New Roman"/>
-        </w:rPr>
-        <w:t>*</w:t>
-      </w:r>
-      <w:r>
-        <w:rPr>
-          <w:rFonts w:ascii="Times New Roman" w:hAnsi="Times New Roman" w:cs="Times New Roman"/>
-        </w:rPr>
-        <w:t>Curtis:2004ec}</w:t>
+        <w:t>{*Curtis:2004ec}</w:t>
       </w:r>
       <w:r>
         <w:rPr>
@@ -2903,8 +2867,6 @@
         </w:rPr>
         <w:t xml:space="preserve">found that after parameterizing a RUM for the Hawaii longline fishery with three different ways vessels could update their ideas about patch quality, that the model with only information at the start of the trip did best. </w:t>
       </w:r>
-      <w:bookmarkStart w:id="0" w:name="_GoBack"/>
-      <w:bookmarkEnd w:id="0"/>
     </w:p>
     <w:p>
       <w:pPr>
@@ -3255,15 +3217,13 @@
         <w:footnoteRef/>
       </w:r>
       <w:r>
-        <w:t xml:space="preserve"> This is particularly frustrating because my first run, crappy RF gets 91% accuracy on fishing sets, but dramatically over-</w:t>
-      </w:r>
-      <w:proofErr w:type="spellStart"/>
-      <w:r>
-        <w:t>esimates</w:t>
-      </w:r>
-      <w:proofErr w:type="spellEnd"/>
-      <w:r>
-        <w:t xml:space="preserve"> non-fishing events. </w:t>
+        <w:t xml:space="preserve"> This is particularly frustrating because my first run, crappy RF gets 91% accuracy on fishing sets, but dramatically over-es</w:t>
+      </w:r>
+      <w:r>
+        <w:t>t</w:t>
+      </w:r>
+      <w:r>
+        <w:t xml:space="preserve">imates non-fishing events. </w:t>
       </w:r>
     </w:p>
   </w:footnote>
@@ -3306,7 +3266,12 @@
         <w:footnoteRef/>
       </w:r>
       <w:r>
-        <w:t xml:space="preserve"> Not clear if the models are bootstrapped 20 times from randomly resampling training parturition. Or if the parturition of data into training and validation is repeated 20 times. </w:t>
+        <w:t xml:space="preserve"> Not clear if the models are bootstrapped 20 times from randomly resampling training parturition. Or if the pa</w:t>
+      </w:r>
+      <w:bookmarkStart w:id="0" w:name="_GoBack"/>
+      <w:bookmarkEnd w:id="0"/>
+      <w:r>
+        <w:t xml:space="preserve">rturition of data into training and validation is repeated 20 times. </w:t>
       </w:r>
     </w:p>
   </w:footnote>

</xml_diff>

<commit_message>
working on shrimp classification model
</commit_message>
<xml_diff>
--- a/Analysis/social_shrimp/Writing_notes.docx
+++ b/Analysis/social_shrimp/Writing_notes.docx
@@ -1359,16 +1359,14 @@
         <w:rPr>
           <w:rFonts w:ascii="Times New Roman" w:hAnsi="Times New Roman" w:cs="Times New Roman"/>
         </w:rPr>
-        <w:t xml:space="preserve">VMS reports approximately ever hour and set are on average 2 hours long. Fishing trips last between a few hours and a 2 days. And between one and 5 fishing sets occur on a </w:t>
-      </w:r>
-      <w:proofErr w:type="gramStart"/>
-      <w:r>
-        <w:rPr>
-          <w:rFonts w:ascii="Times New Roman" w:hAnsi="Times New Roman" w:cs="Times New Roman"/>
-        </w:rPr>
-        <w:t>trip..</w:t>
-      </w:r>
-      <w:proofErr w:type="gramEnd"/>
+        <w:t xml:space="preserve">VMS reports approximately ever hour and set are on average 2 hours long. Fishing trips last between a few hours and a 2 days. And between one and </w:t>
+      </w:r>
+      <w:r>
+        <w:rPr>
+          <w:rFonts w:ascii="Times New Roman" w:hAnsi="Times New Roman" w:cs="Times New Roman"/>
+        </w:rPr>
+        <w:t>5 fishing sets occur on a trip.</w:t>
+      </w:r>
       <w:r>
         <w:rPr>
           <w:rFonts w:ascii="Times New Roman" w:hAnsi="Times New Roman" w:cs="Times New Roman"/>
@@ -1497,7 +1495,7 @@
         <w:rPr>
           <w:rFonts w:ascii="Times New Roman" w:hAnsi="Times New Roman" w:cs="Times New Roman"/>
         </w:rPr>
-        <w:t xml:space="preserve"> Derived higher order variables from </w:t>
+        <w:t xml:space="preserve">Derived higher order variables from </w:t>
       </w:r>
       <w:proofErr w:type="spellStart"/>
       <w:r>
@@ -2281,7 +2279,31 @@
         <w:rPr>
           <w:rFonts w:ascii="Times New Roman" w:eastAsiaTheme="minorEastAsia" w:hAnsi="Times New Roman" w:cs="Times New Roman"/>
         </w:rPr>
-        <w:t xml:space="preserve"> dataset is split into two sub-samples. First parturition is used for training. And second is used for parturition. And are built by repeated random sub-sampling (20 repetitions)</w:t>
+        <w:t xml:space="preserve"> dataset is split into two sub-samples. First </w:t>
+      </w:r>
+      <w:r>
+        <w:rPr>
+          <w:rFonts w:ascii="Times New Roman" w:eastAsiaTheme="minorEastAsia" w:hAnsi="Times New Roman" w:cs="Times New Roman"/>
+        </w:rPr>
+        <w:t>partition</w:t>
+      </w:r>
+      <w:r>
+        <w:rPr>
+          <w:rFonts w:ascii="Times New Roman" w:eastAsiaTheme="minorEastAsia" w:hAnsi="Times New Roman" w:cs="Times New Roman"/>
+        </w:rPr>
+        <w:t xml:space="preserve"> is used for training. And second is used for </w:t>
+      </w:r>
+      <w:r>
+        <w:rPr>
+          <w:rFonts w:ascii="Times New Roman" w:eastAsiaTheme="minorEastAsia" w:hAnsi="Times New Roman" w:cs="Times New Roman"/>
+        </w:rPr>
+        <w:t>partition</w:t>
+      </w:r>
+      <w:r>
+        <w:rPr>
+          <w:rFonts w:ascii="Times New Roman" w:eastAsiaTheme="minorEastAsia" w:hAnsi="Times New Roman" w:cs="Times New Roman"/>
+        </w:rPr>
+        <w:t>. And are built by repeated random sub-sampling (20 repetitions)</w:t>
       </w:r>
       <w:r>
         <w:rPr>
@@ -2515,21 +2537,21 @@
         <w:rPr>
           <w:rFonts w:ascii="Times New Roman" w:eastAsiaTheme="minorEastAsia" w:hAnsi="Times New Roman" w:cs="Times New Roman"/>
         </w:rPr>
-        <w:t xml:space="preserve"> best with F1 scores of fishing: 77%, searching: 67% and </w:t>
-      </w:r>
-      <w:proofErr w:type="spellStart"/>
-      <w:r>
-        <w:rPr>
-          <w:rFonts w:ascii="Times New Roman" w:eastAsiaTheme="minorEastAsia" w:hAnsi="Times New Roman" w:cs="Times New Roman"/>
-        </w:rPr>
-        <w:t>crusing</w:t>
-      </w:r>
-      <w:proofErr w:type="spellEnd"/>
-      <w:r>
-        <w:rPr>
-          <w:rFonts w:ascii="Times New Roman" w:eastAsiaTheme="minorEastAsia" w:hAnsi="Times New Roman" w:cs="Times New Roman"/>
-        </w:rPr>
-        <w:t xml:space="preserve"> 89%. HMM was next best, and ANN was the best classification model. </w:t>
+        <w:t xml:space="preserve"> best with F1 scores of fishing: 77%, searching: 67% and cru</w:t>
+      </w:r>
+      <w:r>
+        <w:rPr>
+          <w:rFonts w:ascii="Times New Roman" w:eastAsiaTheme="minorEastAsia" w:hAnsi="Times New Roman" w:cs="Times New Roman"/>
+        </w:rPr>
+        <w:t>i</w:t>
+      </w:r>
+      <w:bookmarkStart w:id="0" w:name="_GoBack"/>
+      <w:bookmarkEnd w:id="0"/>
+      <w:r>
+        <w:rPr>
+          <w:rFonts w:ascii="Times New Roman" w:eastAsiaTheme="minorEastAsia" w:hAnsi="Times New Roman" w:cs="Times New Roman"/>
+        </w:rPr>
+        <w:t xml:space="preserve">sing 89%. HMM was next best, and ANN was the best classification model. </w:t>
       </w:r>
     </w:p>
     <w:p>
@@ -3266,12 +3288,19 @@
         <w:footnoteRef/>
       </w:r>
       <w:r>
-        <w:t xml:space="preserve"> Not clear if the models are bootstrapped 20 times from randomly resampling training parturition. Or if the pa</w:t>
-      </w:r>
-      <w:bookmarkStart w:id="0" w:name="_GoBack"/>
-      <w:bookmarkEnd w:id="0"/>
-      <w:r>
-        <w:t xml:space="preserve">rturition of data into training and validation is repeated 20 times. </w:t>
+        <w:t xml:space="preserve"> Not clear if the models are bootstrapped 20 times from randomly resampling training </w:t>
+      </w:r>
+      <w:r>
+        <w:t>partition</w:t>
+      </w:r>
+      <w:r>
+        <w:t xml:space="preserve">. Or if the </w:t>
+      </w:r>
+      <w:r>
+        <w:t>partition</w:t>
+      </w:r>
+      <w:r>
+        <w:t xml:space="preserve"> of data into training and validation is repeated 20 times. </w:t>
       </w:r>
     </w:p>
   </w:footnote>

</xml_diff>